<commit_message>
Se siguen añadiendo pruebas, se detecta un fallo importante en la función changeHoraType al probar la función betweenDates, ojo al formato, aunque esté mal (mes 17) no falla. Ese error se ha solucionado en la librería.
</commit_message>
<xml_diff>
--- a/Documentos/Cuestionarios/Cuestionario.docx
+++ b/Documentos/Cuestionarios/Cuestionario.docx
@@ -57,6 +57,12 @@
           <w:lang w:val="es-ES_tradnl"/>
         </w:rPr>
       </w:pPr>
+      <w:r>
+        <w:rPr>
+          <w:lang w:val="es-ES_tradnl"/>
+        </w:rPr>
+        <w:t>https://docs.google.com/forms/d/e/1FAIpQLSfEQmvEO_6ahN6Bqy0BVinKnbovkmyd4FUcw-OJaol74KJuUQ/viewform</w:t>
+      </w:r>
     </w:p>
     <w:p>
       <w:pPr>
@@ -90,21 +96,7 @@
           <w:b/>
           <w:bCs/>
         </w:rPr>
-        <w:t>1.</w:t>
-      </w:r>
-      <w:r>
-        <w:rPr>
-          <w:b/>
-          <w:bCs/>
-        </w:rPr>
-        <w:t xml:space="preserve"> </w:t>
-      </w:r>
-      <w:r>
-        <w:rPr>
-          <w:b/>
-          <w:bCs/>
-        </w:rPr>
-        <w:t>¿En qué medida cree que Moodle es útil para el desarrollo de su docencia?</w:t>
+        <w:t>1. ¿En qué medida cree que Moodle es útil para el desarrollo de su docencia?</w:t>
       </w:r>
     </w:p>
     <w:p>
@@ -198,21 +190,7 @@
           <w:b/>
           <w:bCs/>
         </w:rPr>
-        <w:t>2.</w:t>
-      </w:r>
-      <w:r>
-        <w:rPr>
-          <w:b/>
-          <w:bCs/>
-        </w:rPr>
-        <w:t xml:space="preserve"> </w:t>
-      </w:r>
-      <w:r>
-        <w:rPr>
-          <w:b/>
-          <w:bCs/>
-        </w:rPr>
-        <w:t>¿Le parecería útil conocer el número de veces que un grupo interactúa con Moodle a lo largo del curso?</w:t>
+        <w:t>2. ¿Le parecería útil conocer el número de veces que un grupo interactúa con Moodle a lo largo del curso?</w:t>
       </w:r>
     </w:p>
     <w:p>
@@ -262,30 +240,14 @@
           <w:bCs/>
         </w:rPr>
       </w:pPr>
-      <w:bookmarkStart w:id="0" w:name="_GoBack"/>
       <w:r>
         <w:rPr>
           <w:b/>
           <w:bCs/>
         </w:rPr>
-        <w:t>3.</w:t>
-      </w:r>
-      <w:r>
-        <w:rPr>
-          <w:b/>
-          <w:bCs/>
-        </w:rPr>
-        <w:t xml:space="preserve"> </w:t>
-      </w:r>
-      <w:r>
-        <w:rPr>
-          <w:b/>
-          <w:bCs/>
-        </w:rPr>
-        <w:t>De haber respondido positivamente a la cuestión previa ¿cómo prefiere que se le muestre tal información?</w:t>
-      </w:r>
-    </w:p>
-    <w:bookmarkEnd w:id="0"/>
+        <w:t>3. De haber respondido positivamente a la cuestión previa ¿cómo prefiere que se le muestre tal información?</w:t>
+      </w:r>
+    </w:p>
     <w:p>
       <w:pPr>
         <w:pStyle w:val="Prrafodelista"/>
@@ -351,21 +313,7 @@
           <w:b/>
           <w:bCs/>
         </w:rPr>
-        <w:t>4.</w:t>
-      </w:r>
-      <w:r>
-        <w:rPr>
-          <w:b/>
-          <w:bCs/>
-        </w:rPr>
-        <w:t xml:space="preserve"> </w:t>
-      </w:r>
-      <w:r>
-        <w:rPr>
-          <w:b/>
-          <w:bCs/>
-        </w:rPr>
-        <w:t>¿Le parecería útil que se le mostrase quiénes son los alumnos que más veces interactuaron con Moodle?</w:t>
+        <w:t>4. ¿Le parecería útil que se le mostrase quiénes son los alumnos que más veces interactuaron con Moodle?</w:t>
       </w:r>
     </w:p>
     <w:p>
@@ -420,35 +368,7 @@
           <w:b/>
           <w:bCs/>
         </w:rPr>
-        <w:t>5.</w:t>
-      </w:r>
-      <w:r>
-        <w:rPr>
-          <w:b/>
-          <w:bCs/>
-        </w:rPr>
-        <w:t xml:space="preserve"> </w:t>
-      </w:r>
-      <w:r>
-        <w:rPr>
-          <w:b/>
-          <w:bCs/>
-        </w:rPr>
-        <w:t>De haber respondido positivamente a la cuestión ¿c</w:t>
-      </w:r>
-      <w:r>
-        <w:rPr>
-          <w:b/>
-          <w:bCs/>
-        </w:rPr>
-        <w:t>ó</w:t>
-      </w:r>
-      <w:r>
-        <w:rPr>
-          <w:b/>
-          <w:bCs/>
-        </w:rPr>
-        <w:t>mo le gustaría que se le mostrase la información?</w:t>
+        <w:t>5. De haber respondido positivamente a la cuestión ¿cómo le gustaría que se le mostrase la información?</w:t>
       </w:r>
     </w:p>
     <w:p>
@@ -504,21 +424,7 @@
           <w:b/>
           <w:bCs/>
         </w:rPr>
-        <w:t>6.</w:t>
-      </w:r>
-      <w:r>
-        <w:rPr>
-          <w:b/>
-          <w:bCs/>
-        </w:rPr>
-        <w:t xml:space="preserve"> </w:t>
-      </w:r>
-      <w:r>
-        <w:rPr>
-          <w:b/>
-          <w:bCs/>
-        </w:rPr>
-        <w:t>¿Le parecería útil que se le mostrase cuáles son los elementos con los que más se interactuó?</w:t>
+        <w:t>6. ¿Le parecería útil que se le mostrase cuáles son los elementos con los que más se interactuó?</w:t>
       </w:r>
     </w:p>
     <w:p>
@@ -573,35 +479,7 @@
           <w:b/>
           <w:bCs/>
         </w:rPr>
-        <w:t>7.</w:t>
-      </w:r>
-      <w:r>
-        <w:rPr>
-          <w:b/>
-          <w:bCs/>
-        </w:rPr>
-        <w:t xml:space="preserve"> </w:t>
-      </w:r>
-      <w:r>
-        <w:rPr>
-          <w:b/>
-          <w:bCs/>
-        </w:rPr>
-        <w:t>De haber respondido positivamente a la cuestión ¿c</w:t>
-      </w:r>
-      <w:r>
-        <w:rPr>
-          <w:b/>
-          <w:bCs/>
-        </w:rPr>
-        <w:t>ó</w:t>
-      </w:r>
-      <w:r>
-        <w:rPr>
-          <w:b/>
-          <w:bCs/>
-        </w:rPr>
-        <w:t>mo le gustaría que se le mostrase la información?</w:t>
+        <w:t>7. De haber respondido positivamente a la cuestión ¿cómo le gustaría que se le mostrase la información?</w:t>
       </w:r>
     </w:p>
     <w:p>
@@ -656,21 +534,85 @@
           <w:b/>
           <w:bCs/>
         </w:rPr>
-        <w:t>8.</w:t>
+        <w:t>8. ¿Le interesaría saber cuáles son l</w:t>
       </w:r>
       <w:r>
         <w:rPr>
           <w:b/>
           <w:bCs/>
         </w:rPr>
-        <w:t xml:space="preserve"> </w:t>
+        <w:t>os días de la semana en los</w:t>
       </w:r>
       <w:r>
         <w:rPr>
           <w:b/>
           <w:bCs/>
         </w:rPr>
-        <w:t>¿Le interesaría saber cuáles son las horas del día en las que más se interactúa en Moodle?</w:t>
+        <w:t xml:space="preserve"> que más se interactúa en Moodle?</w:t>
+      </w:r>
+    </w:p>
+    <w:p>
+      <w:pPr>
+        <w:pStyle w:val="Prrafodelista"/>
+        <w:numPr>
+          <w:ilvl w:val="0"/>
+          <w:numId w:val="22"/>
+        </w:numPr>
+        <w:jc w:val="both"/>
+      </w:pPr>
+      <w:r>
+        <w:t>Sí</w:t>
+      </w:r>
+    </w:p>
+    <w:p>
+      <w:pPr>
+        <w:pStyle w:val="Prrafodelista"/>
+        <w:numPr>
+          <w:ilvl w:val="0"/>
+          <w:numId w:val="22"/>
+        </w:numPr>
+        <w:jc w:val="both"/>
+      </w:pPr>
+      <w:r>
+        <w:t>No</w:t>
+      </w:r>
+    </w:p>
+    <w:p>
+      <w:pPr>
+        <w:pStyle w:val="Prrafodelista"/>
+        <w:numPr>
+          <w:ilvl w:val="0"/>
+          <w:numId w:val="22"/>
+        </w:numPr>
+        <w:jc w:val="both"/>
+      </w:pPr>
+      <w:r>
+        <w:t>No sabe/No contesta</w:t>
+      </w:r>
+      <w:bookmarkStart w:id="0" w:name="_GoBack"/>
+      <w:bookmarkEnd w:id="0"/>
+    </w:p>
+    <w:p>
+      <w:pPr>
+        <w:jc w:val="both"/>
+        <w:rPr>
+          <w:b/>
+          <w:bCs/>
+        </w:rPr>
+      </w:pPr>
+      <w:r>
+        <w:rPr>
+          <w:b/>
+          <w:bCs/>
+        </w:rPr>
+        <w:t>9</w:t>
+      </w:r>
+      <w:r>
+        <w:rPr>
+          <w:b/>
+          <w:bCs/>
+        </w:rPr>
+        <w:t>. ¿Le interesaría saber cuáles son las horas del día en las que más se interactúa en Moodle?</w:t>
       </w:r>
     </w:p>
     <w:p>
@@ -3901,6 +3843,7 @@
   <w:style w:type="character" w:default="1" w:styleId="Fuentedeprrafopredeter">
     <w:name w:val="Default Paragraph Font"/>
     <w:uiPriority w:val="1"/>
+    <w:semiHidden/>
     <w:unhideWhenUsed/>
   </w:style>
   <w:style w:type="table" w:default="1" w:styleId="Tablanormal">
@@ -4529,7 +4472,7 @@
 </file>
 
 <file path=customXml/itemProps1.xml><?xml version="1.0" encoding="utf-8"?>
-<ds:datastoreItem xmlns:ds="http://schemas.openxmlformats.org/officeDocument/2006/customXml" ds:itemID="{A849F63B-172A-4A7D-AA80-2B39B5309E1D}">
+<ds:datastoreItem xmlns:ds="http://schemas.openxmlformats.org/officeDocument/2006/customXml" ds:itemID="{F8E6F6F2-C4A8-45CC-BC10-D63950B13F7F}">
   <ds:schemaRefs>
     <ds:schemaRef ds:uri="http://schemas.openxmlformats.org/officeDocument/2006/bibliography"/>
   </ds:schemaRefs>

</xml_diff>